<commit_message>
updated correct User Manual
</commit_message>
<xml_diff>
--- a/User_Manual_for_TweetTranslator.docx
+++ b/User_Manual_for_TweetTranslator.docx
@@ -17,26 +17,59 @@
           <w:sz w:val="40"/>
           <w:szCs w:val="40"/>
         </w:rPr>
-        <w:t xml:space="preserve">User Manual for </w:t>
-      </w:r>
-      <w:proofErr w:type="spellStart"/>
-      <w:r>
-        <w:rPr>
-          <w:b/>
-          <w:sz w:val="40"/>
-          <w:szCs w:val="40"/>
-        </w:rPr>
-        <w:t>TweetTranslator</w:t>
-      </w:r>
-      <w:proofErr w:type="spellEnd"/>
-    </w:p>
-    <w:p>
-      <w:pPr>
-        <w:rPr>
-          <w:b/>
-        </w:rPr>
-      </w:pPr>
-    </w:p>
+        <w:t>User Manual for TweetTranslator</w:t>
+      </w:r>
+    </w:p>
+    <w:p>
+      <w:pPr>
+        <w:rPr>
+          <w:b/>
+        </w:rPr>
+      </w:pPr>
+    </w:p>
+    <w:p>
+      <w:pPr>
+        <w:rPr>
+          <w:b/>
+          <w:sz w:val="32"/>
+          <w:szCs w:val="32"/>
+        </w:rPr>
+      </w:pPr>
+      <w:r>
+        <w:rPr>
+          <w:b/>
+          <w:sz w:val="32"/>
+          <w:szCs w:val="32"/>
+        </w:rPr>
+        <w:t>Overview</w:t>
+      </w:r>
+    </w:p>
+    <w:p>
+      <w:pPr>
+        <w:rPr>
+          <w:b/>
+          <w:sz w:val="32"/>
+          <w:szCs w:val="32"/>
+        </w:rPr>
+      </w:pPr>
+    </w:p>
+    <w:p>
+      <w:r>
+        <w:t>W</w:t>
+      </w:r>
+      <w:r>
+        <w:t>hen a user runs this program, they can expect to input a desired Twitter handle to retrieve tweets from, along with other details. Once all of the appropriate information has been received by the program, it will retrieve the tweet of the specified handle, translate it, and pos</w:t>
+      </w:r>
+      <w:r>
+        <w:t>t the translation for the user on their personal Twitter feed</w:t>
+      </w:r>
+      <w:r>
+        <w:t>.</w:t>
+      </w:r>
+      <w:bookmarkStart w:id="0" w:name="_GoBack"/>
+      <w:bookmarkEnd w:id="0"/>
+    </w:p>
+    <w:p/>
     <w:p>
       <w:pPr>
         <w:rPr>
@@ -145,15 +178,7 @@
     <w:p/>
     <w:p>
       <w:r>
-        <w:t>The first thing that the user is prompted for is the twitter handle of the person whose tweets they want to retrieve and save to a .</w:t>
-      </w:r>
-      <w:proofErr w:type="spellStart"/>
-      <w:r>
-        <w:t>txt</w:t>
-      </w:r>
-      <w:proofErr w:type="spellEnd"/>
-      <w:r>
-        <w:t xml:space="preserve"> file. This is the tweet that we are going to translate.</w:t>
+        <w:t>The first thing that the user is prompted for is the twitter handle of the person whose tweets they want to retrieve and save to a .txt file. This is the tweet that we are going to translate.</w:t>
       </w:r>
       <w:r>
         <w:t xml:space="preserve"> </w:t>
@@ -166,6 +191,7 @@
           <w:noProof/>
           <w:lang w:eastAsia="zh-CN"/>
         </w:rPr>
+        <w:lastRenderedPageBreak/>
         <w:drawing>
           <wp:inline distT="0" distB="0" distL="0" distR="0" wp14:anchorId="240CF440" wp14:editId="39A3E2BB">
             <wp:extent cx="5943600" cy="2052320"/>
@@ -234,27 +260,7 @@
         <w:t xml:space="preserve">Next, the user will be asked for a language code to input. Since there are dozens of languages that the API can translate for you, the user will have to look up the specific </w:t>
       </w:r>
       <w:r>
-        <w:t>ISO 639-1 code for their language of choice. This is the only thing that the user needs to do aside from inputting the desired choices after being prompted. In the example above, ‘</w:t>
-      </w:r>
-      <w:proofErr w:type="spellStart"/>
-      <w:r>
-        <w:t>es</w:t>
-      </w:r>
-      <w:proofErr w:type="spellEnd"/>
-      <w:r>
-        <w:t xml:space="preserve">’ is the ISO 639-1 code for </w:t>
-      </w:r>
-      <w:r>
-        <w:lastRenderedPageBreak/>
-        <w:t>Spanish. Thus, the user is going to retrieve a tweet from ‘</w:t>
-      </w:r>
-      <w:proofErr w:type="spellStart"/>
-      <w:r>
-        <w:t>realDonaldTrump</w:t>
-      </w:r>
-      <w:proofErr w:type="spellEnd"/>
-      <w:r>
-        <w:t xml:space="preserve">’ and translate it into Spanish. </w:t>
+        <w:t xml:space="preserve">ISO 639-1 code for their language of choice. This is the only thing that the user needs to do aside from inputting the desired choices after being prompted. In the example above, ‘es’ is the ISO 639-1 code for Spanish. Thus, the user is going to retrieve a tweet from ‘realDonaldTrump’ and translate it into Spanish. </w:t>
       </w:r>
     </w:p>
     <w:p/>
@@ -502,31 +508,10 @@
         <w:jc w:val="center"/>
       </w:pPr>
       <w:r>
-        <w:t>Figure 5: First run of program retrieves most recent tweet from @</w:t>
-      </w:r>
-      <w:proofErr w:type="spellStart"/>
-      <w:r>
-        <w:t>realDonaldTrump</w:t>
-      </w:r>
-      <w:proofErr w:type="spellEnd"/>
-      <w:r>
-        <w:t>. @</w:t>
-      </w:r>
-      <w:proofErr w:type="spellStart"/>
-      <w:r>
-        <w:t>TrumpInEspanol</w:t>
-      </w:r>
-      <w:proofErr w:type="spellEnd"/>
-      <w:r>
-        <w:t xml:space="preserve"> is the account that will tweet the translation of the original source tweet from @</w:t>
-      </w:r>
-      <w:proofErr w:type="spellStart"/>
-      <w:r>
-        <w:t>realDonaldTrump</w:t>
-      </w:r>
-      <w:proofErr w:type="spellEnd"/>
-      <w:r>
-        <w:t>.</w:t>
+        <w:t>Figure 5: First run of program retrieves most recent tweet from @realDonaldTrump</w:t>
+      </w:r>
+      <w:r>
+        <w:t>. @TrumpInEspanol is the account that will tweet the translation of the original source tweet from @realDonaldTrump.</w:t>
       </w:r>
     </w:p>
     <w:p>
@@ -644,16 +629,8 @@
         <w:t xml:space="preserve">attempt to retrieve tweets from the same Twitter handle more than once unless you are sure that the handle has posted a new tweet. Otherwise, you will get an error message telling you that the retrieved tweet was a duplicate. </w:t>
       </w:r>
       <w:r>
-        <w:t xml:space="preserve">Other than that, you should be able to use this program without fear. As long as you put in the correct </w:t>
-      </w:r>
-      <w:r>
-        <w:t>ISO 639-1 code</w:t>
-      </w:r>
-      <w:r>
-        <w:t xml:space="preserve"> and aren’t trying to retrieve a duplicate tweet, you should be fine. </w:t>
-      </w:r>
-      <w:bookmarkStart w:id="0" w:name="_GoBack"/>
-      <w:bookmarkEnd w:id="0"/>
+        <w:t xml:space="preserve">Other than that, you should be able to use this program without fear. As long as you put in the correct ISO 639-1 code and aren’t trying to retrieve a duplicate tweet, you should be fine. </w:t>
+      </w:r>
     </w:p>
     <w:p/>
     <w:sectPr>

</xml_diff>